<commit_message>
PROC-103 | refact: changes substitute key names
this commit changes the keys used within the documents we replace to be all the same, this is motivated by a future change where a module will be introduced to remove some of these methods
</commit_message>
<xml_diff>
--- a/app/template_documents/carencia.docx
+++ b/app/template_documents/carencia.docx
@@ -11,21 +11,26 @@
         <w:shd w:fill="f2f2f2" w:val="clear"/>
         <w:jc w:val="center"/>
         <w:rPr>
-          <w:rFonts w:ascii="DEJAVU SERIF" w:cs="DEJAVU SERIF" w:eastAsia="DEJAVU SERIF" w:hAnsi="DEJAVU SERIF"/>
+          <w:rFonts w:ascii="Verdana" w:cs="Verdana" w:eastAsia="Verdana" w:hAnsi="Verdana"/>
           <w:b w:val="1"/>
-          <w:sz w:val="20"/>
-          <w:szCs w:val="20"/>
-        </w:rPr>
-      </w:pPr>
-      <w:r>
-        <w:rPr>
-          <w:rFonts w:ascii="DEJAVU SERIF" w:cs="DEJAVU SERIF" w:eastAsia="DEJAVU SERIF" w:hAnsi="DEJAVU SERIF"/>
+          <w:sz w:val="30"/>
+          <w:szCs w:val="30"/>
+        </w:rPr>
+      </w:pPr>
+      <w:r>
+        <w:rPr>
+          <w:rFonts w:ascii="Verdana" w:cs="Verdana" w:eastAsia="Verdana" w:hAnsi="Verdana"/>
           <w:b w:val="1"/>
-          <w:sz w:val="20"/>
-          <w:szCs w:val="20"/>
+          <w:sz w:val="30"/>
+          <w:szCs w:val="30"/>
           <w:rtl w:val="0"/>
         </w:rPr>
         <w:t xml:space="preserve">DECLARAÇÃO DE CARÊNCIA</w:t>
+      </w:r>
+      <w:r>
+        <w:rPr>
+          <w:rtl w:val="0"/>
+        </w:rPr>
       </w:r>
     </w:p>
     <w:p>
@@ -33,19 +38,19 @@
         <w:spacing w:after="120" w:before="120" w:line="360" w:lineRule="auto"/>
         <w:jc w:val="both"/>
         <w:rPr>
-          <w:rFonts w:ascii="DEJAVU SERIF" w:cs="DEJAVU SERIF" w:eastAsia="DEJAVU SERIF" w:hAnsi="DEJAVU SERIF"/>
-          <w:sz w:val="20"/>
-          <w:szCs w:val="20"/>
-        </w:rPr>
-      </w:pPr>
-      <w:r>
-        <w:rPr>
-          <w:rFonts w:ascii="DEJAVU SERIF" w:cs="DEJAVU SERIF" w:eastAsia="DEJAVU SERIF" w:hAnsi="DEJAVU SERIF"/>
-          <w:sz w:val="20"/>
-          <w:szCs w:val="20"/>
-          <w:rtl w:val="0"/>
-        </w:rPr>
-        <w:t xml:space="preserve">_statement_qualify_; </w:t>
+          <w:rFonts w:ascii="Verdana" w:cs="Verdana" w:eastAsia="Verdana" w:hAnsi="Verdana"/>
+          <w:sz w:val="20"/>
+          <w:szCs w:val="20"/>
+        </w:rPr>
+      </w:pPr>
+      <w:r>
+        <w:rPr>
+          <w:rFonts w:ascii="Verdana" w:cs="Verdana" w:eastAsia="Verdana" w:hAnsi="Verdana"/>
+          <w:sz w:val="20"/>
+          <w:szCs w:val="20"/>
+          <w:rtl w:val="0"/>
+        </w:rPr>
+        <w:t xml:space="preserve">_proc_outorgante_; </w:t>
       </w:r>
     </w:p>
     <w:p>
@@ -53,14 +58,14 @@
         <w:spacing w:after="120" w:before="120" w:line="360" w:lineRule="auto"/>
         <w:jc w:val="both"/>
         <w:rPr>
-          <w:rFonts w:ascii="DEJAVU SERIF" w:cs="DEJAVU SERIF" w:eastAsia="DEJAVU SERIF" w:hAnsi="DEJAVU SERIF"/>
-          <w:sz w:val="20"/>
-          <w:szCs w:val="20"/>
-        </w:rPr>
-      </w:pPr>
-      <w:r>
-        <w:rPr>
-          <w:rFonts w:ascii="DEJAVU SERIF" w:cs="DEJAVU SERIF" w:eastAsia="DEJAVU SERIF" w:hAnsi="DEJAVU SERIF"/>
+          <w:rFonts w:ascii="Verdana" w:cs="Verdana" w:eastAsia="Verdana" w:hAnsi="Verdana"/>
+          <w:sz w:val="20"/>
+          <w:szCs w:val="20"/>
+        </w:rPr>
+      </w:pPr>
+      <w:r>
+        <w:rPr>
+          <w:rFonts w:ascii="Verdana" w:cs="Verdana" w:eastAsia="Verdana" w:hAnsi="Verdana"/>
           <w:sz w:val="20"/>
           <w:szCs w:val="20"/>
           <w:rtl w:val="0"/>
@@ -73,14 +78,14 @@
         <w:spacing w:after="120" w:before="120" w:line="360" w:lineRule="auto"/>
         <w:jc w:val="both"/>
         <w:rPr>
-          <w:rFonts w:ascii="DEJAVU SERIF" w:cs="DEJAVU SERIF" w:eastAsia="DEJAVU SERIF" w:hAnsi="DEJAVU SERIF"/>
-          <w:sz w:val="20"/>
-          <w:szCs w:val="20"/>
-        </w:rPr>
-      </w:pPr>
-      <w:r>
-        <w:rPr>
-          <w:rFonts w:ascii="DEJAVU SERIF" w:cs="DEJAVU SERIF" w:eastAsia="DEJAVU SERIF" w:hAnsi="DEJAVU SERIF"/>
+          <w:rFonts w:ascii="Verdana" w:cs="Verdana" w:eastAsia="Verdana" w:hAnsi="Verdana"/>
+          <w:sz w:val="20"/>
+          <w:szCs w:val="20"/>
+        </w:rPr>
+      </w:pPr>
+      <w:r>
+        <w:rPr>
+          <w:rFonts w:ascii="Verdana" w:cs="Verdana" w:eastAsia="Verdana" w:hAnsi="Verdana"/>
           <w:sz w:val="20"/>
           <w:szCs w:val="20"/>
           <w:rtl w:val="0"/>
@@ -93,14 +98,14 @@
         <w:spacing w:after="120" w:before="120" w:line="360" w:lineRule="auto"/>
         <w:jc w:val="both"/>
         <w:rPr>
-          <w:rFonts w:ascii="DEJAVU SERIF" w:cs="DEJAVU SERIF" w:eastAsia="DEJAVU SERIF" w:hAnsi="DEJAVU SERIF"/>
-          <w:sz w:val="20"/>
-          <w:szCs w:val="20"/>
-        </w:rPr>
-      </w:pPr>
-      <w:r>
-        <w:rPr>
-          <w:rFonts w:ascii="DEJAVU SERIF" w:cs="DEJAVU SERIF" w:eastAsia="DEJAVU SERIF" w:hAnsi="DEJAVU SERIF"/>
+          <w:rFonts w:ascii="Verdana" w:cs="Verdana" w:eastAsia="Verdana" w:hAnsi="Verdana"/>
+          <w:sz w:val="20"/>
+          <w:szCs w:val="20"/>
+        </w:rPr>
+      </w:pPr>
+      <w:r>
+        <w:rPr>
+          <w:rFonts w:ascii="Verdana" w:cs="Verdana" w:eastAsia="Verdana" w:hAnsi="Verdana"/>
           <w:sz w:val="20"/>
           <w:szCs w:val="20"/>
           <w:rtl w:val="0"/>
@@ -110,41 +115,9 @@
     </w:p>
     <w:p>
       <w:pPr>
-        <w:jc w:val="center"/>
-        <w:rPr>
-          <w:rFonts w:ascii="DEJAVU SERIF" w:cs="DEJAVU SERIF" w:eastAsia="DEJAVU SERIF" w:hAnsi="DEJAVU SERIF"/>
-          <w:b w:val="1"/>
-          <w:sz w:val="20"/>
-          <w:szCs w:val="20"/>
-        </w:rPr>
-      </w:pPr>
-      <w:r>
-        <w:rPr>
-          <w:rtl w:val="0"/>
-        </w:rPr>
-      </w:r>
-    </w:p>
-    <w:p>
-      <w:pPr>
-        <w:jc w:val="center"/>
-        <w:rPr>
-          <w:rFonts w:ascii="DEJAVU SERIF" w:cs="DEJAVU SERIF" w:eastAsia="DEJAVU SERIF" w:hAnsi="DEJAVU SERIF"/>
-          <w:b w:val="1"/>
-          <w:sz w:val="20"/>
-          <w:szCs w:val="20"/>
-        </w:rPr>
-      </w:pPr>
-      <w:r>
-        <w:rPr>
-          <w:rtl w:val="0"/>
-        </w:rPr>
-      </w:r>
-    </w:p>
-    <w:p>
-      <w:pPr>
-        <w:jc w:val="center"/>
-        <w:rPr>
-          <w:rFonts w:ascii="DEJAVU SERIF" w:cs="DEJAVU SERIF" w:eastAsia="DEJAVU SERIF" w:hAnsi="DEJAVU SERIF"/>
+        <w:jc w:val="left"/>
+        <w:rPr>
+          <w:rFonts w:ascii="Verdana" w:cs="Verdana" w:eastAsia="Verdana" w:hAnsi="Verdana"/>
           <w:b w:val="1"/>
           <w:sz w:val="20"/>
           <w:szCs w:val="20"/>
@@ -161,35 +134,19 @@
         <w:spacing w:after="120" w:before="120" w:line="360" w:lineRule="auto"/>
         <w:jc w:val="center"/>
         <w:rPr>
-          <w:rFonts w:ascii="DEJAVU SERIF" w:cs="DEJAVU SERIF" w:eastAsia="DEJAVU SERIF" w:hAnsi="DEJAVU SERIF"/>
-          <w:sz w:val="20"/>
-          <w:szCs w:val="20"/>
-        </w:rPr>
-      </w:pPr>
-      <w:r>
-        <w:rPr>
-          <w:rFonts w:ascii="DEJAVU SERIF" w:cs="DEJAVU SERIF" w:eastAsia="DEJAVU SERIF" w:hAnsi="DEJAVU SERIF"/>
-          <w:sz w:val="20"/>
-          <w:szCs w:val="20"/>
-          <w:rtl w:val="0"/>
-        </w:rPr>
-        <w:t xml:space="preserve">_statement_today_</w:t>
-      </w:r>
-    </w:p>
-    <w:p>
-      <w:pPr>
-        <w:spacing w:after="120" w:before="120" w:line="360" w:lineRule="auto"/>
-        <w:jc w:val="both"/>
-        <w:rPr>
-          <w:rFonts w:ascii="DEJAVU SERIF" w:cs="DEJAVU SERIF" w:eastAsia="DEJAVU SERIF" w:hAnsi="DEJAVU SERIF"/>
-          <w:sz w:val="20"/>
-          <w:szCs w:val="20"/>
-        </w:rPr>
-      </w:pPr>
-      <w:r>
-        <w:rPr>
-          <w:rtl w:val="0"/>
-        </w:rPr>
+          <w:rFonts w:ascii="Verdana" w:cs="Verdana" w:eastAsia="Verdana" w:hAnsi="Verdana"/>
+          <w:sz w:val="20"/>
+          <w:szCs w:val="20"/>
+        </w:rPr>
+      </w:pPr>
+      <w:r>
+        <w:rPr>
+          <w:rFonts w:ascii="Verdana" w:cs="Verdana" w:eastAsia="Verdana" w:hAnsi="Verdana"/>
+          <w:sz w:val="20"/>
+          <w:szCs w:val="20"/>
+          <w:rtl w:val="0"/>
+        </w:rPr>
+        <w:t xml:space="preserve">_proc_today_.</w:t>
       </w:r>
     </w:p>
     <w:p>
@@ -197,7 +154,23 @@
         <w:spacing w:after="120" w:before="120" w:line="360" w:lineRule="auto"/>
         <w:jc w:val="center"/>
         <w:rPr>
-          <w:rFonts w:ascii="DEJAVU SERIF" w:cs="DEJAVU SERIF" w:eastAsia="DEJAVU SERIF" w:hAnsi="DEJAVU SERIF"/>
+          <w:rFonts w:ascii="Verdana" w:cs="Verdana" w:eastAsia="Verdana" w:hAnsi="Verdana"/>
+          <w:sz w:val="20"/>
+          <w:szCs w:val="20"/>
+        </w:rPr>
+      </w:pPr>
+      <w:r>
+        <w:rPr>
+          <w:rtl w:val="0"/>
+        </w:rPr>
+      </w:r>
+    </w:p>
+    <w:p>
+      <w:pPr>
+        <w:spacing w:after="120" w:before="120" w:line="360" w:lineRule="auto"/>
+        <w:jc w:val="center"/>
+        <w:rPr>
+          <w:rFonts w:ascii="Verdana" w:cs="Verdana" w:eastAsia="Verdana" w:hAnsi="Verdana"/>
           <w:b w:val="1"/>
           <w:sz w:val="20"/>
           <w:szCs w:val="20"/>
@@ -205,7 +178,7 @@
       </w:pPr>
       <w:r>
         <w:rPr>
-          <w:rFonts w:ascii="DEJAVU SERIF" w:cs="DEJAVU SERIF" w:eastAsia="DEJAVU SERIF" w:hAnsi="DEJAVU SERIF"/>
+          <w:rFonts w:ascii="Verdana" w:cs="Verdana" w:eastAsia="Verdana" w:hAnsi="Verdana"/>
           <w:b w:val="1"/>
           <w:sz w:val="20"/>
           <w:szCs w:val="20"/>
@@ -220,32 +193,36 @@
         <w:spacing w:after="120" w:before="120" w:line="360" w:lineRule="auto"/>
         <w:jc w:val="center"/>
         <w:rPr>
-          <w:rFonts w:ascii="DEJAVU SERIF" w:cs="DEJAVU SERIF" w:eastAsia="DEJAVU SERIF" w:hAnsi="DEJAVU SERIF"/>
-          <w:sz w:val="20"/>
-          <w:szCs w:val="20"/>
-        </w:rPr>
-      </w:pPr>
-      <w:r>
-        <w:rPr>
-          <w:rFonts w:ascii="DEJAVU SERIF" w:cs="DEJAVU SERIF" w:eastAsia="DEJAVU SERIF" w:hAnsi="DEJAVU SERIF"/>
+          <w:rFonts w:ascii="Verdana" w:cs="Verdana" w:eastAsia="Verdana" w:hAnsi="Verdana"/>
+          <w:sz w:val="20"/>
+          <w:szCs w:val="20"/>
+        </w:rPr>
+      </w:pPr>
+      <w:r>
+        <w:rPr>
+          <w:rFonts w:ascii="Verdana" w:cs="Verdana" w:eastAsia="Verdana" w:hAnsi="Verdana"/>
           <w:b w:val="1"/>
           <w:sz w:val="20"/>
           <w:szCs w:val="20"/>
           <w:rtl w:val="0"/>
         </w:rPr>
-        <w:t xml:space="preserve">_statement_full_name_</w:t>
-      </w:r>
-      <w:r>
-        <w:rPr>
-          <w:rtl w:val="0"/>
-        </w:rPr>
+        <w:t xml:space="preserve">_proc_full_name_</w:t>
+      </w:r>
+      <w:r>
+        <w:rPr>
+          <w:rFonts w:ascii="Verdana" w:cs="Verdana" w:eastAsia="Verdana" w:hAnsi="Verdana"/>
+          <w:sz w:val="20"/>
+          <w:szCs w:val="20"/>
+          <w:rtl w:val="0"/>
+        </w:rPr>
+        <w:t xml:space="preserve"> </w:t>
       </w:r>
     </w:p>
     <w:p>
       <w:pPr>
         <w:spacing w:after="160" w:line="259" w:lineRule="auto"/>
         <w:rPr>
-          <w:rFonts w:ascii="DEJAVU SERIF" w:cs="DEJAVU SERIF" w:eastAsia="DEJAVU SERIF" w:hAnsi="DEJAVU SERIF"/>
+          <w:rFonts w:ascii="Verdana" w:cs="Verdana" w:eastAsia="Verdana" w:hAnsi="Verdana"/>
           <w:b w:val="1"/>
           <w:sz w:val="20"/>
           <w:szCs w:val="20"/>
@@ -260,7 +237,7 @@
     <w:p>
       <w:pPr>
         <w:rPr>
-          <w:rFonts w:ascii="DEJAVU SERIF" w:cs="DEJAVU SERIF" w:eastAsia="DEJAVU SERIF" w:hAnsi="DEJAVU SERIF"/>
+          <w:rFonts w:ascii="Verdana" w:cs="Verdana" w:eastAsia="Verdana" w:hAnsi="Verdana"/>
           <w:b w:val="1"/>
           <w:sz w:val="20"/>
           <w:szCs w:val="20"/>
@@ -276,7 +253,7 @@
       <w:pPr>
         <w:spacing w:after="160" w:line="259" w:lineRule="auto"/>
         <w:rPr>
-          <w:rFonts w:ascii="DEJAVU SERIF" w:cs="DEJAVU SERIF" w:eastAsia="DEJAVU SERIF" w:hAnsi="DEJAVU SERIF"/>
+          <w:rFonts w:ascii="Verdana" w:cs="Verdana" w:eastAsia="Verdana" w:hAnsi="Verdana"/>
           <w:b w:val="1"/>
           <w:sz w:val="20"/>
           <w:szCs w:val="20"/>
@@ -289,8 +266,7 @@
       </w:r>
     </w:p>
     <w:sectPr>
-      <w:headerReference r:id="rId7" w:type="default"/>
-      <w:footerReference r:id="rId8" w:type="default"/>
+      <w:footerReference r:id="rId7" w:type="default"/>
       <w:pgSz w:h="15840" w:w="12240" w:orient="portrait"/>
       <w:pgMar w:bottom="2268" w:top="2268" w:left="2268" w:right="2268" w:header="720" w:footer="720"/>
       <w:pgNumType w:start="1"/>
@@ -305,7 +281,6 @@
     <w:pPr>
       <w:keepNext w:val="0"/>
       <w:keepLines w:val="0"/>
-      <w:pageBreakBefore w:val="0"/>
       <w:widowControl w:val="1"/>
       <w:pBdr>
         <w:top w:space="0" w:sz="0" w:val="nil"/>
@@ -358,140 +333,6 @@
 </w:ftr>
 </file>
 
-<file path=word/header1.xml><?xml version="1.0" encoding="utf-8"?>
-<w:hdr xmlns:mc="http://schemas.openxmlformats.org/markup-compatibility/2006" xmlns:o="urn:schemas-microsoft-com:office:office" xmlns:r="http://schemas.openxmlformats.org/officeDocument/2006/relationships" xmlns:m="http://schemas.openxmlformats.org/officeDocument/2006/math" xmlns:v="urn:schemas-microsoft-com:vml" xmlns:wp="http://schemas.openxmlformats.org/drawingml/2006/wordprocessingDrawing" xmlns:w10="urn:schemas-microsoft-com:office:word" xmlns:w="http://schemas.openxmlformats.org/wordprocessingml/2006/main" xmlns:wne="http://schemas.microsoft.com/office/word/2006/wordml" xmlns:sl="http://schemas.openxmlformats.org/schemaLibrary/2006/main" xmlns:a="http://schemas.openxmlformats.org/drawingml/2006/main" xmlns:pic="http://schemas.openxmlformats.org/drawingml/2006/picture" xmlns:c="http://schemas.openxmlformats.org/drawingml/2006/chart" xmlns:lc="http://schemas.openxmlformats.org/drawingml/2006/lockedCanvas" xmlns:dgm="http://schemas.openxmlformats.org/drawingml/2006/diagram" xmlns:wps="http://schemas.microsoft.com/office/word/2010/wordprocessingShape" xmlns:wpg="http://schemas.microsoft.com/office/word/2010/wordprocessingGroup" xmlns:w14="http://schemas.microsoft.com/office/word/2010/wordml" xmlns:w15="http://schemas.microsoft.com/office/word/2012/wordml">
-  <w:p>
-    <w:pPr>
-      <w:keepNext w:val="0"/>
-      <w:keepLines w:val="0"/>
-      <w:pageBreakBefore w:val="0"/>
-      <w:widowControl w:val="1"/>
-      <w:pBdr>
-        <w:top w:space="0" w:sz="0" w:val="nil"/>
-        <w:left w:space="0" w:sz="0" w:val="nil"/>
-        <w:bottom w:space="0" w:sz="0" w:val="nil"/>
-        <w:right w:space="0" w:sz="0" w:val="nil"/>
-        <w:between w:space="0" w:sz="0" w:val="nil"/>
-      </w:pBdr>
-      <w:shd w:fill="auto" w:val="clear"/>
-      <w:tabs>
-        <w:tab w:val="center" w:leader="none" w:pos="4680"/>
-        <w:tab w:val="right" w:leader="none" w:pos="9360"/>
-      </w:tabs>
-      <w:spacing w:after="0" w:before="0" w:line="240" w:lineRule="auto"/>
-      <w:ind w:left="0" w:right="0" w:firstLine="0"/>
-      <w:jc w:val="center"/>
-      <w:rPr>
-        <w:rFonts w:ascii="Calibri" w:cs="Calibri" w:eastAsia="Calibri" w:hAnsi="Calibri"/>
-        <w:b w:val="0"/>
-        <w:i w:val="0"/>
-        <w:smallCaps w:val="0"/>
-        <w:strike w:val="0"/>
-        <w:color w:val="000000"/>
-        <w:sz w:val="22"/>
-        <w:szCs w:val="22"/>
-        <w:u w:val="none"/>
-        <w:shd w:fill="auto" w:val="clear"/>
-        <w:vertAlign w:val="baseline"/>
-      </w:rPr>
-    </w:pPr>
-    <w:r>
-      <w:rPr>
-        <w:rFonts w:ascii="Calibri" w:cs="Calibri" w:eastAsia="Calibri" w:hAnsi="Calibri"/>
-        <w:b w:val="0"/>
-        <w:i w:val="0"/>
-        <w:smallCaps w:val="0"/>
-        <w:strike w:val="0"/>
-        <w:color w:val="000000"/>
-        <w:sz w:val="21"/>
-        <w:szCs w:val="21"/>
-        <w:u w:val="none"/>
-        <w:shd w:fill="auto" w:val="clear"/>
-        <w:vertAlign w:val="baseline"/>
-      </w:rPr>
-      <w:drawing>
-        <wp:inline distB="0" distT="0" distL="0" distR="0">
-          <wp:extent cx="3265882" cy="723135"/>
-          <wp:effectExtent b="0" l="0" r="0" t="0"/>
-          <wp:docPr id="1" name="image1.png"/>
-          <a:graphic>
-            <a:graphicData uri="http://schemas.openxmlformats.org/drawingml/2006/picture">
-              <pic:pic>
-                <pic:nvPicPr>
-                  <pic:cNvPr id="0" name="image1.png"/>
-                  <pic:cNvPicPr preferRelativeResize="0"/>
-                </pic:nvPicPr>
-                <pic:blipFill>
-                  <a:blip r:embed="rId1"/>
-                  <a:srcRect b="0" l="0" r="0" t="0"/>
-                  <a:stretch>
-                    <a:fillRect/>
-                  </a:stretch>
-                </pic:blipFill>
-                <pic:spPr>
-                  <a:xfrm>
-                    <a:off x="0" y="0"/>
-                    <a:ext cx="3265882" cy="723135"/>
-                  </a:xfrm>
-                  <a:prstGeom prst="rect"/>
-                  <a:ln/>
-                </pic:spPr>
-              </pic:pic>
-            </a:graphicData>
-          </a:graphic>
-        </wp:inline>
-      </w:drawing>
-    </w:r>
-    <w:r>
-      <w:rPr>
-        <w:rtl w:val="0"/>
-      </w:rPr>
-    </w:r>
-  </w:p>
-  <w:p>
-    <w:pPr>
-      <w:keepNext w:val="0"/>
-      <w:keepLines w:val="0"/>
-      <w:pageBreakBefore w:val="0"/>
-      <w:widowControl w:val="1"/>
-      <w:pBdr>
-        <w:top w:space="0" w:sz="0" w:val="nil"/>
-        <w:left w:space="0" w:sz="0" w:val="nil"/>
-        <w:bottom w:space="0" w:sz="0" w:val="nil"/>
-        <w:right w:space="0" w:sz="0" w:val="nil"/>
-        <w:between w:space="0" w:sz="0" w:val="nil"/>
-      </w:pBdr>
-      <w:shd w:fill="auto" w:val="clear"/>
-      <w:tabs>
-        <w:tab w:val="center" w:leader="none" w:pos="4680"/>
-        <w:tab w:val="right" w:leader="none" w:pos="9360"/>
-      </w:tabs>
-      <w:spacing w:after="0" w:before="0" w:line="240" w:lineRule="auto"/>
-      <w:ind w:left="0" w:right="0" w:firstLine="0"/>
-      <w:jc w:val="center"/>
-      <w:rPr>
-        <w:rFonts w:ascii="Calibri" w:cs="Calibri" w:eastAsia="Calibri" w:hAnsi="Calibri"/>
-        <w:b w:val="0"/>
-        <w:i w:val="0"/>
-        <w:smallCaps w:val="0"/>
-        <w:strike w:val="0"/>
-        <w:color w:val="000000"/>
-        <w:sz w:val="22"/>
-        <w:szCs w:val="22"/>
-        <w:u w:val="none"/>
-        <w:shd w:fill="auto" w:val="clear"/>
-        <w:vertAlign w:val="baseline"/>
-      </w:rPr>
-    </w:pPr>
-    <w:r>
-      <w:rPr>
-        <w:rtl w:val="0"/>
-      </w:rPr>
-    </w:r>
-  </w:p>
-</w:hdr>
-</file>
-
 <file path=word/numbering.xml><?xml version="1.0" encoding="utf-8"?>
 <w:numbering xmlns:mc="http://schemas.openxmlformats.org/markup-compatibility/2006" xmlns:o="urn:schemas-microsoft-com:office:office" xmlns:r="http://schemas.openxmlformats.org/officeDocument/2006/relationships" xmlns:m="http://schemas.openxmlformats.org/officeDocument/2006/math" xmlns:v="urn:schemas-microsoft-com:vml" xmlns:wp="http://schemas.openxmlformats.org/drawingml/2006/wordprocessingDrawing" xmlns:w10="urn:schemas-microsoft-com:office:word" xmlns:w="http://schemas.openxmlformats.org/wordprocessingml/2006/main" xmlns:wne="http://schemas.microsoft.com/office/word/2006/wordml" xmlns:sl="http://schemas.openxmlformats.org/schemaLibrary/2006/main" xmlns:a="http://schemas.openxmlformats.org/drawingml/2006/main" xmlns:pic="http://schemas.openxmlformats.org/drawingml/2006/picture" xmlns:c="http://schemas.openxmlformats.org/drawingml/2006/chart" xmlns:lc="http://schemas.openxmlformats.org/drawingml/2006/lockedCanvas" xmlns:dgm="http://schemas.openxmlformats.org/drawingml/2006/diagram" xmlns:wps="http://schemas.microsoft.com/office/word/2010/wordprocessingShape" xmlns:wpg="http://schemas.microsoft.com/office/word/2010/wordprocessingGroup" xmlns:w14="http://schemas.microsoft.com/office/word/2010/wordml" xmlns:w15="http://schemas.microsoft.com/office/word/2012/wordml"/>
 </file>
@@ -634,6 +475,147 @@
       <w:b w:val="1"/>
       <w:sz w:val="72"/>
       <w:szCs w:val="72"/>
+    </w:rPr>
+  </w:style>
+  <w:style w:type="paragraph" w:styleId="Normal" w:default="1">
+    <w:name w:val="normal"/>
+  </w:style>
+  <w:style w:type="table" w:styleId="TableNormal" w:default="1">
+    <w:name w:val="Table Normal"/>
+  </w:style>
+  <w:style w:type="paragraph" w:styleId="Heading1">
+    <w:name w:val="heading 1"/>
+    <w:basedOn w:val="Normal"/>
+    <w:next w:val="Normal"/>
+    <w:pPr>
+      <w:keepNext w:val="1"/>
+      <w:spacing w:after="240" w:before="240" w:line="360" w:lineRule="auto"/>
+      <w:ind w:left="567" w:hanging="567"/>
+    </w:pPr>
+    <w:rPr>
+      <w:b w:val="1"/>
+      <w:sz w:val="20"/>
+      <w:szCs w:val="20"/>
+    </w:rPr>
+  </w:style>
+  <w:style w:type="paragraph" w:styleId="Heading2">
+    <w:name w:val="heading 2"/>
+    <w:basedOn w:val="Normal"/>
+    <w:next w:val="Normal"/>
+    <w:pPr>
+      <w:keepNext w:val="1"/>
+      <w:keepLines w:val="1"/>
+      <w:spacing w:after="0" w:before="40" w:lineRule="auto"/>
+    </w:pPr>
+    <w:rPr>
+      <w:rFonts w:ascii="Calibri" w:cs="Calibri" w:eastAsia="Calibri" w:hAnsi="Calibri"/>
+      <w:color w:val="2f5496"/>
+      <w:sz w:val="26"/>
+      <w:szCs w:val="26"/>
+    </w:rPr>
+  </w:style>
+  <w:style w:type="paragraph" w:styleId="Heading3">
+    <w:name w:val="heading 3"/>
+    <w:basedOn w:val="Normal"/>
+    <w:next w:val="Normal"/>
+    <w:pPr>
+      <w:keepNext w:val="0"/>
+      <w:keepLines w:val="0"/>
+      <w:tabs>
+        <w:tab w:val="left" w:leader="none" w:pos="567"/>
+      </w:tabs>
+      <w:spacing w:after="240" w:before="240" w:line="360" w:lineRule="auto"/>
+      <w:ind w:left="0" w:firstLine="0"/>
+      <w:jc w:val="both"/>
+    </w:pPr>
+    <w:rPr>
+      <w:rFonts w:ascii="Calibri" w:cs="Calibri" w:eastAsia="Calibri" w:hAnsi="Calibri"/>
+      <w:b w:val="1"/>
+      <w:color w:val="000000"/>
+      <w:sz w:val="20"/>
+      <w:szCs w:val="20"/>
+    </w:rPr>
+  </w:style>
+  <w:style w:type="paragraph" w:styleId="Heading4">
+    <w:name w:val="heading 4"/>
+    <w:basedOn w:val="Normal"/>
+    <w:next w:val="Normal"/>
+    <w:pPr>
+      <w:keepNext w:val="1"/>
+      <w:keepLines w:val="1"/>
+      <w:pageBreakBefore w:val="0"/>
+      <w:spacing w:after="40" w:before="240" w:lineRule="auto"/>
+    </w:pPr>
+    <w:rPr>
+      <w:b w:val="1"/>
+      <w:sz w:val="24"/>
+      <w:szCs w:val="24"/>
+    </w:rPr>
+  </w:style>
+  <w:style w:type="paragraph" w:styleId="Heading5">
+    <w:name w:val="heading 5"/>
+    <w:basedOn w:val="Normal"/>
+    <w:next w:val="Normal"/>
+    <w:pPr>
+      <w:keepNext w:val="1"/>
+      <w:keepLines w:val="1"/>
+      <w:pageBreakBefore w:val="0"/>
+      <w:spacing w:after="40" w:before="220" w:lineRule="auto"/>
+    </w:pPr>
+    <w:rPr>
+      <w:b w:val="1"/>
+      <w:sz w:val="22"/>
+      <w:szCs w:val="22"/>
+    </w:rPr>
+  </w:style>
+  <w:style w:type="paragraph" w:styleId="Heading6">
+    <w:name w:val="heading 6"/>
+    <w:basedOn w:val="Normal"/>
+    <w:next w:val="Normal"/>
+    <w:pPr>
+      <w:keepNext w:val="1"/>
+      <w:keepLines w:val="1"/>
+      <w:pageBreakBefore w:val="0"/>
+      <w:spacing w:after="40" w:before="200" w:lineRule="auto"/>
+    </w:pPr>
+    <w:rPr>
+      <w:b w:val="1"/>
+      <w:sz w:val="20"/>
+      <w:szCs w:val="20"/>
+    </w:rPr>
+  </w:style>
+  <w:style w:type="paragraph" w:styleId="Title">
+    <w:name w:val="Title"/>
+    <w:basedOn w:val="Normal"/>
+    <w:next w:val="Normal"/>
+    <w:pPr>
+      <w:keepNext w:val="1"/>
+      <w:keepLines w:val="1"/>
+      <w:pageBreakBefore w:val="0"/>
+      <w:spacing w:after="120" w:before="480" w:lineRule="auto"/>
+    </w:pPr>
+    <w:rPr>
+      <w:b w:val="1"/>
+      <w:sz w:val="72"/>
+      <w:szCs w:val="72"/>
+    </w:rPr>
+  </w:style>
+  <w:style w:type="paragraph" w:styleId="Subtitle">
+    <w:name w:val="Subtitle"/>
+    <w:basedOn w:val="Normal"/>
+    <w:next w:val="Normal"/>
+    <w:pPr>
+      <w:keepNext w:val="1"/>
+      <w:keepLines w:val="1"/>
+      <w:pageBreakBefore w:val="0"/>
+      <w:spacing w:after="80" w:before="360" w:lineRule="auto"/>
+    </w:pPr>
+    <w:rPr>
+      <w:rFonts w:ascii="Georgia" w:cs="Georgia" w:eastAsia="Georgia" w:hAnsi="Georgia"/>
+      <w:i w:val="1"/>
+      <w:color w:val="666666"/>
+      <w:sz w:val="48"/>
+      <w:szCs w:val="48"/>
     </w:rPr>
   </w:style>
   <w:style w:type="paragraph" w:styleId="Subtitle">
@@ -979,7 +961,7 @@
 
 <file path=customXML/item1.xml><?xml version="1.0" encoding="utf-8"?>
 <go:gDocsCustomXmlDataStorage xmlns:go="http://customooxmlschemas.google.com/" xmlns:r="http://schemas.openxmlformats.org/officeDocument/2006/relationships" uri="GoogleDocsCustomDataVersion2">
-  <go:docsCustomData xmlns:go="http://customooxmlschemas.google.com/" roundtripDataSignature="AMtx7mgulcyzBBlcf6W8QuPjLIP6L89zHQ==">CgMxLjA4AHIhMVdjUjRQcXRGeXllaHoyRTRwQzVnMWgyUjNNblNSbHVH</go:docsCustomData>
+  <go:docsCustomData xmlns:go="http://customooxmlschemas.google.com/" roundtripDataSignature="AMtx7mhLUfs0rfiv+C8/x9XaC9oDpgtqqQ==">CgMxLjA4AHIhMU5IMEdVNWZ1N1paZzVGRnA1Q0g0NVdnUkFxQmhxeGc5</go:docsCustomData>
 </go:gDocsCustomXmlDataStorage>
 </file>
 

</xml_diff>